<commit_message>
Added Experiment 1 and 3
</commit_message>
<xml_diff>
--- a/Experiment_1/Machine Learning Lab Experiment 1.docx
+++ b/Experiment_1/Machine Learning Lab Experiment 1.docx
@@ -1,6 +1,6 @@
 
 <file path=word/document.xml><?xml version="1.0" encoding="utf-8"?>
-<w:document xmlns:wpc="http://schemas.microsoft.com/office/word/2010/wordprocessingCanvas" xmlns:cx="http://schemas.microsoft.com/office/drawing/2014/chartex" xmlns:cx1="http://schemas.microsoft.com/office/drawing/2015/9/8/chartex" xmlns:mc="http://schemas.openxmlformats.org/markup-compatibility/2006" xmlns:o="urn:schemas-microsoft-com:office:office" xmlns:r="http://schemas.openxmlformats.org/officeDocument/2006/relationships" xmlns:m="http://schemas.openxmlformats.org/officeDocument/2006/math" xmlns:v="urn:schemas-microsoft-com:vml" xmlns:wp14="http://schemas.microsoft.com/office/word/2010/wordprocessingDrawing" xmlns:wp="http://schemas.openxmlformats.org/drawingml/2006/wordprocessingDrawing" xmlns:w10="urn:schemas-microsoft-com:office:word" xmlns:w="http://schemas.openxmlformats.org/wordprocessingml/2006/main" xmlns:w14="http://schemas.microsoft.com/office/word/2010/wordml" xmlns:w15="http://schemas.microsoft.com/office/word/2012/wordml" xmlns:w16se="http://schemas.microsoft.com/office/word/2015/wordml/symex" xmlns:wpg="http://schemas.microsoft.com/office/word/2010/wordprocessingGroup" xmlns:wpi="http://schemas.microsoft.com/office/word/2010/wordprocessingInk" xmlns:wne="http://schemas.microsoft.com/office/word/2006/wordml" xmlns:wps="http://schemas.microsoft.com/office/word/2010/wordprocessingShape" mc:Ignorable="w14 w15 w16se wp14">
+<w:document xmlns:wpc="http://schemas.microsoft.com/office/word/2010/wordprocessingCanvas" xmlns:cx="http://schemas.microsoft.com/office/drawing/2014/chartex" xmlns:cx1="http://schemas.microsoft.com/office/drawing/2015/9/8/chartex" xmlns:cx2="http://schemas.microsoft.com/office/drawing/2015/10/21/chartex" xmlns:cx3="http://schemas.microsoft.com/office/drawing/2016/5/9/chartex" xmlns:cx4="http://schemas.microsoft.com/office/drawing/2016/5/10/chartex" xmlns:cx5="http://schemas.microsoft.com/office/drawing/2016/5/11/chartex" xmlns:cx6="http://schemas.microsoft.com/office/drawing/2016/5/12/chartex" xmlns:cx7="http://schemas.microsoft.com/office/drawing/2016/5/13/chartex" xmlns:cx8="http://schemas.microsoft.com/office/drawing/2016/5/14/chartex" xmlns:mc="http://schemas.openxmlformats.org/markup-compatibility/2006" xmlns:aink="http://schemas.microsoft.com/office/drawing/2016/ink" xmlns:am3d="http://schemas.microsoft.com/office/drawing/2017/model3d" xmlns:o="urn:schemas-microsoft-com:office:office" xmlns:r="http://schemas.openxmlformats.org/officeDocument/2006/relationships" xmlns:m="http://schemas.openxmlformats.org/officeDocument/2006/math" xmlns:v="urn:schemas-microsoft-com:vml" xmlns:wp14="http://schemas.microsoft.com/office/word/2010/wordprocessingDrawing" xmlns:wp="http://schemas.openxmlformats.org/drawingml/2006/wordprocessingDrawing" xmlns:w10="urn:schemas-microsoft-com:office:word" xmlns:w="http://schemas.openxmlformats.org/wordprocessingml/2006/main" xmlns:w14="http://schemas.microsoft.com/office/word/2010/wordml" xmlns:w15="http://schemas.microsoft.com/office/word/2012/wordml" xmlns:w16cex="http://schemas.microsoft.com/office/word/2018/wordml/cex" xmlns:w16cid="http://schemas.microsoft.com/office/word/2016/wordml/cid" xmlns:w16="http://schemas.microsoft.com/office/word/2018/wordml" xmlns:w16sdtdh="http://schemas.microsoft.com/office/word/2020/wordml/sdtdatahash" xmlns:w16se="http://schemas.microsoft.com/office/word/2015/wordml/symex" xmlns:wpg="http://schemas.microsoft.com/office/word/2010/wordprocessingGroup" xmlns:wpi="http://schemas.microsoft.com/office/word/2010/wordprocessingInk" xmlns:wne="http://schemas.microsoft.com/office/word/2006/wordml" xmlns:wps="http://schemas.microsoft.com/office/word/2010/wordprocessingShape" mc:Ignorable="w14 w15 w16se w16cid w16 w16cex w16sdtdh wp14">
   <w:body>
     <w:p>
       <w:pPr>
@@ -261,7 +261,7 @@
           <w:lang w:val="en-GB" w:eastAsia="en-GB"/>
         </w:rPr>
         <w:drawing>
-          <wp:inline distT="0" distB="0" distL="0" distR="0">
+          <wp:inline distT="0" distB="0" distL="0" distR="0" wp14:anchorId="480E99C0" wp14:editId="732D3CC1">
             <wp:extent cx="6600723" cy="2849880"/>
             <wp:effectExtent l="0" t="0" r="0" b="7620"/>
             <wp:docPr id="2" name="Picture 2"/>
@@ -368,7 +368,7 @@
         </w:rPr>
         <w:lastRenderedPageBreak/>
         <w:drawing>
-          <wp:inline distT="0" distB="0" distL="0" distR="0" wp14:anchorId="3D99499B" wp14:editId="195E22D7">
+          <wp:inline distT="0" distB="0" distL="0" distR="0" wp14:anchorId="2980A86F" wp14:editId="47CA6897">
             <wp:extent cx="6075806" cy="1714500"/>
             <wp:effectExtent l="0" t="0" r="1270" b="0"/>
             <wp:docPr id="3" name="Picture 3"/>
@@ -418,7 +418,7 @@
           <w:lang w:val="en-GB" w:eastAsia="en-GB"/>
         </w:rPr>
         <w:drawing>
-          <wp:inline distT="0" distB="0" distL="0" distR="0" wp14:anchorId="47507D35" wp14:editId="2A67F43D">
+          <wp:inline distT="0" distB="0" distL="0" distR="0" wp14:anchorId="3B1B4086" wp14:editId="1F871C17">
             <wp:extent cx="6165892" cy="4029075"/>
             <wp:effectExtent l="0" t="0" r="6350" b="0"/>
             <wp:docPr id="4" name="Picture 4"/>
@@ -468,7 +468,7 @@
           <w:lang w:val="en-GB" w:eastAsia="en-GB"/>
         </w:rPr>
         <w:drawing>
-          <wp:inline distT="0" distB="0" distL="0" distR="0" wp14:anchorId="5DC9C742" wp14:editId="15C390E7">
+          <wp:inline distT="0" distB="0" distL="0" distR="0" wp14:anchorId="1D4D55CE" wp14:editId="3AE18332">
             <wp:extent cx="6169123" cy="1933575"/>
             <wp:effectExtent l="0" t="0" r="3175" b="0"/>
             <wp:docPr id="5" name="Picture 5"/>
@@ -519,7 +519,7 @@
         </w:rPr>
         <w:lastRenderedPageBreak/>
         <w:drawing>
-          <wp:inline distT="0" distB="0" distL="0" distR="0" wp14:anchorId="75768593" wp14:editId="73E010D9">
+          <wp:inline distT="0" distB="0" distL="0" distR="0" wp14:anchorId="7872FA50" wp14:editId="6DF9D781">
             <wp:extent cx="6296025" cy="3880433"/>
             <wp:effectExtent l="0" t="0" r="0" b="6350"/>
             <wp:docPr id="6" name="Picture 6"/>
@@ -569,7 +569,7 @@
           <w:lang w:val="en-GB" w:eastAsia="en-GB"/>
         </w:rPr>
         <w:drawing>
-          <wp:inline distT="0" distB="0" distL="0" distR="0" wp14:anchorId="4ADAF5EB" wp14:editId="61F0CD24">
+          <wp:inline distT="0" distB="0" distL="0" distR="0" wp14:anchorId="24CD673A" wp14:editId="76FDDD2E">
             <wp:extent cx="6347979" cy="3629025"/>
             <wp:effectExtent l="0" t="0" r="0" b="0"/>
             <wp:docPr id="7" name="Picture 7"/>
@@ -620,7 +620,7 @@
         </w:rPr>
         <w:lastRenderedPageBreak/>
         <w:drawing>
-          <wp:inline distT="0" distB="0" distL="0" distR="0" wp14:anchorId="0C98B31F" wp14:editId="4FF46787">
+          <wp:inline distT="0" distB="0" distL="0" distR="0" wp14:anchorId="041B27FF" wp14:editId="20DA25E6">
             <wp:extent cx="6610131" cy="3076575"/>
             <wp:effectExtent l="0" t="0" r="635" b="0"/>
             <wp:docPr id="8" name="Picture 8"/>
@@ -670,7 +670,7 @@
           <w:lang w:val="en-GB" w:eastAsia="en-GB"/>
         </w:rPr>
         <w:drawing>
-          <wp:inline distT="0" distB="0" distL="0" distR="0" wp14:anchorId="18AE0D71" wp14:editId="1BC87CA2">
+          <wp:inline distT="0" distB="0" distL="0" distR="0" wp14:anchorId="6BECAE3C" wp14:editId="71E53126">
             <wp:extent cx="6598599" cy="2305050"/>
             <wp:effectExtent l="0" t="0" r="0" b="0"/>
             <wp:docPr id="9" name="Picture 9"/>
@@ -720,7 +720,7 @@
           <w:lang w:val="en-GB" w:eastAsia="en-GB"/>
         </w:rPr>
         <w:drawing>
-          <wp:inline distT="0" distB="0" distL="0" distR="0" wp14:anchorId="3559D9DE" wp14:editId="31283D60">
+          <wp:inline distT="0" distB="0" distL="0" distR="0" wp14:anchorId="009B7AAA" wp14:editId="67BD88F9">
             <wp:extent cx="6486590" cy="2438400"/>
             <wp:effectExtent l="0" t="0" r="9525" b="0"/>
             <wp:docPr id="10" name="Picture 10"/>
@@ -812,7 +812,7 @@
           <w:lang w:val="en-GB" w:eastAsia="en-GB"/>
         </w:rPr>
         <w:drawing>
-          <wp:inline distT="0" distB="0" distL="0" distR="0" wp14:anchorId="64C9F3F6" wp14:editId="01AD1843">
+          <wp:inline distT="0" distB="0" distL="0" distR="0" wp14:anchorId="6D3CA1A8" wp14:editId="4A12903C">
             <wp:extent cx="6628131" cy="981075"/>
             <wp:effectExtent l="0" t="0" r="1270" b="9525"/>
             <wp:docPr id="11" name="Picture 11"/>
@@ -862,7 +862,7 @@
           <w:lang w:val="en-GB" w:eastAsia="en-GB"/>
         </w:rPr>
         <w:drawing>
-          <wp:inline distT="0" distB="0" distL="0" distR="0">
+          <wp:inline distT="0" distB="0" distL="0" distR="0" wp14:anchorId="45341E58" wp14:editId="7B7CF9EB">
             <wp:extent cx="6628130" cy="4523519"/>
             <wp:effectExtent l="0" t="0" r="1270" b="0"/>
             <wp:docPr id="30" name="Picture 30"/>
@@ -919,7 +919,7 @@
         </w:rPr>
         <w:lastRenderedPageBreak/>
         <w:drawing>
-          <wp:inline distT="0" distB="0" distL="0" distR="0" wp14:anchorId="68F84504" wp14:editId="6F987C9A">
+          <wp:inline distT="0" distB="0" distL="0" distR="0" wp14:anchorId="048CB86B" wp14:editId="258B80B8">
             <wp:extent cx="6574922" cy="3390900"/>
             <wp:effectExtent l="0" t="0" r="0" b="0"/>
             <wp:docPr id="13" name="Picture 13"/>
@@ -969,7 +969,7 @@
           <w:lang w:val="en-GB" w:eastAsia="en-GB"/>
         </w:rPr>
         <w:drawing>
-          <wp:inline distT="0" distB="0" distL="0" distR="0" wp14:anchorId="17FAE2C5" wp14:editId="27D77236">
+          <wp:inline distT="0" distB="0" distL="0" distR="0" wp14:anchorId="73D5CDE2" wp14:editId="6C485C66">
             <wp:extent cx="6578869" cy="4762500"/>
             <wp:effectExtent l="0" t="0" r="0" b="0"/>
             <wp:docPr id="14" name="Picture 14"/>
@@ -1020,7 +1020,7 @@
         </w:rPr>
         <w:lastRenderedPageBreak/>
         <w:drawing>
-          <wp:inline distT="0" distB="0" distL="0" distR="0" wp14:anchorId="187F7422" wp14:editId="0D5D137B">
+          <wp:inline distT="0" distB="0" distL="0" distR="0" wp14:anchorId="2F0D944A" wp14:editId="36FEAFA1">
             <wp:extent cx="6555375" cy="1990725"/>
             <wp:effectExtent l="0" t="0" r="0" b="0"/>
             <wp:docPr id="15" name="Picture 15"/>
@@ -1070,7 +1070,7 @@
           <w:lang w:val="en-GB" w:eastAsia="en-GB"/>
         </w:rPr>
         <w:drawing>
-          <wp:inline distT="0" distB="0" distL="0" distR="0">
+          <wp:inline distT="0" distB="0" distL="0" distR="0" wp14:anchorId="63A477AC" wp14:editId="378FE690">
             <wp:extent cx="6467475" cy="5790388"/>
             <wp:effectExtent l="0" t="0" r="0" b="1270"/>
             <wp:docPr id="16" name="Picture 16" descr="C:\Users\WCOMeeting\AppData\Local\Microsoft\Windows\INetCache\Content.MSO\84F6DB8D.tmp"/>
@@ -1134,7 +1134,7 @@
         </w:rPr>
         <w:lastRenderedPageBreak/>
         <w:drawing>
-          <wp:inline distT="0" distB="0" distL="0" distR="0" wp14:anchorId="4F6AC06A" wp14:editId="1742D9E5">
+          <wp:inline distT="0" distB="0" distL="0" distR="0" wp14:anchorId="268CFD6D" wp14:editId="09E313A5">
             <wp:extent cx="6553200" cy="1874625"/>
             <wp:effectExtent l="0" t="0" r="0" b="0"/>
             <wp:docPr id="17" name="Picture 17"/>
@@ -1184,7 +1184,7 @@
           <w:lang w:val="en-GB" w:eastAsia="en-GB"/>
         </w:rPr>
         <w:drawing>
-          <wp:inline distT="0" distB="0" distL="0" distR="0">
+          <wp:inline distT="0" distB="0" distL="0" distR="0" wp14:anchorId="67755AA2" wp14:editId="1C22F3D0">
             <wp:extent cx="6447105" cy="5772150"/>
             <wp:effectExtent l="0" t="0" r="0" b="0"/>
             <wp:docPr id="18" name="Picture 18" descr="C:\Users\WCOMeeting\AppData\Local\Microsoft\Windows\INetCache\Content.MSO\2FCF0223.tmp"/>
@@ -1248,7 +1248,7 @@
         </w:rPr>
         <w:lastRenderedPageBreak/>
         <w:drawing>
-          <wp:inline distT="0" distB="0" distL="0" distR="0" wp14:anchorId="19FAC819" wp14:editId="7F024963">
+          <wp:inline distT="0" distB="0" distL="0" distR="0" wp14:anchorId="03F028D1" wp14:editId="2F5A7A85">
             <wp:extent cx="6600825" cy="3415960"/>
             <wp:effectExtent l="0" t="0" r="0" b="0"/>
             <wp:docPr id="19" name="Picture 19"/>
@@ -1298,7 +1298,7 @@
           <w:lang w:val="en-GB" w:eastAsia="en-GB"/>
         </w:rPr>
         <w:drawing>
-          <wp:inline distT="0" distB="0" distL="0" distR="0" wp14:anchorId="0759E9B9" wp14:editId="18EC15B3">
+          <wp:inline distT="0" distB="0" distL="0" distR="0" wp14:anchorId="3D1B1AAE" wp14:editId="53DB614C">
             <wp:extent cx="6552553" cy="790575"/>
             <wp:effectExtent l="0" t="0" r="1270" b="0"/>
             <wp:docPr id="20" name="Picture 20"/>
@@ -1349,7 +1349,7 @@
           <w:lang w:val="en-GB" w:eastAsia="en-GB"/>
         </w:rPr>
         <w:drawing>
-          <wp:inline distT="0" distB="0" distL="0" distR="0">
+          <wp:inline distT="0" distB="0" distL="0" distR="0" wp14:anchorId="22308384" wp14:editId="3A322FCD">
             <wp:extent cx="3571875" cy="2603469"/>
             <wp:effectExtent l="0" t="0" r="0" b="0"/>
             <wp:docPr id="21" name="Picture 21" descr="C:\Users\WCOMeeting\AppData\Local\Microsoft\Windows\INetCache\Content.MSO\912E6329.tmp"/>
@@ -1494,7 +1494,7 @@
           <w:lang w:val="en-GB" w:eastAsia="en-GB"/>
         </w:rPr>
         <w:drawing>
-          <wp:inline distT="0" distB="0" distL="0" distR="0" wp14:anchorId="58C7C098" wp14:editId="1296EFF9">
+          <wp:inline distT="0" distB="0" distL="0" distR="0" wp14:anchorId="3260A4F0" wp14:editId="40A46062">
             <wp:extent cx="6415869" cy="2238375"/>
             <wp:effectExtent l="0" t="0" r="4445" b="0"/>
             <wp:docPr id="22" name="Picture 22"/>
@@ -1544,7 +1544,7 @@
           <w:lang w:val="en-GB" w:eastAsia="en-GB"/>
         </w:rPr>
         <w:drawing>
-          <wp:inline distT="0" distB="0" distL="0" distR="0" wp14:anchorId="3AEB7E9F" wp14:editId="3D87DB94">
+          <wp:inline distT="0" distB="0" distL="0" distR="0" wp14:anchorId="7D12573B" wp14:editId="43A96526">
             <wp:extent cx="6453774" cy="2638425"/>
             <wp:effectExtent l="0" t="0" r="4445" b="0"/>
             <wp:docPr id="23" name="Picture 23"/>
@@ -1595,7 +1595,7 @@
           <w:lang w:val="en-GB" w:eastAsia="en-GB"/>
         </w:rPr>
         <w:drawing>
-          <wp:inline distT="0" distB="0" distL="0" distR="0">
+          <wp:inline distT="0" distB="0" distL="0" distR="0" wp14:anchorId="549A403D" wp14:editId="3C9F5168">
             <wp:extent cx="6575715" cy="1440180"/>
             <wp:effectExtent l="0" t="0" r="0" b="7620"/>
             <wp:docPr id="31" name="Picture 31"/>
@@ -1660,7 +1660,7 @@
         </w:rPr>
         <w:lastRenderedPageBreak/>
         <w:drawing>
-          <wp:inline distT="0" distB="0" distL="0" distR="0">
+          <wp:inline distT="0" distB="0" distL="0" distR="0" wp14:anchorId="4702D62D" wp14:editId="52DF5C8E">
             <wp:extent cx="6864118" cy="3055620"/>
             <wp:effectExtent l="0" t="0" r="0" b="0"/>
             <wp:docPr id="34" name="Picture 34"/>
@@ -1717,7 +1717,7 @@
           <w:lang w:val="en-GB" w:eastAsia="en-GB"/>
         </w:rPr>
         <w:drawing>
-          <wp:inline distT="0" distB="0" distL="0" distR="0">
+          <wp:inline distT="0" distB="0" distL="0" distR="0" wp14:anchorId="5DEE961D" wp14:editId="2501D145">
             <wp:extent cx="6797464" cy="3223260"/>
             <wp:effectExtent l="0" t="0" r="3810" b="0"/>
             <wp:docPr id="35" name="Picture 35"/>
@@ -1833,8 +1833,6 @@
         </w:rPr>
         <w:t>:</w:t>
       </w:r>
-      <w:bookmarkStart w:id="0" w:name="_GoBack"/>
-      <w:bookmarkEnd w:id="0"/>
     </w:p>
     <w:p>
       <w:r>
@@ -1843,7 +1841,7 @@
           <w:lang w:val="en-GB" w:eastAsia="en-GB"/>
         </w:rPr>
         <w:drawing>
-          <wp:inline distT="0" distB="0" distL="0" distR="0">
+          <wp:inline distT="0" distB="0" distL="0" distR="0" wp14:anchorId="51C60BC6" wp14:editId="35BE7E40">
             <wp:extent cx="6438044" cy="2476500"/>
             <wp:effectExtent l="0" t="0" r="1270" b="0"/>
             <wp:docPr id="36" name="Picture 36"/>
@@ -1968,12 +1966,15 @@
           <w:rFonts w:ascii="Times New Roman" w:hAnsi="Times New Roman" w:cs="Times New Roman"/>
         </w:rPr>
       </w:pPr>
-      <w:r>
-        <w:rPr>
-          <w:rFonts w:ascii="Times New Roman" w:hAnsi="Times New Roman" w:cs="Times New Roman"/>
-        </w:rPr>
-        <w:t>https://github.com/isdhillon/machine-learning/blob/main/Machine%20Learning%20Experiment%202.ipynb</w:t>
-      </w:r>
+      <w:hyperlink r:id="rId32" w:history="1">
+        <w:r>
+          <w:rPr>
+            <w:rStyle w:val="Hyperlink"/>
+            <w:rFonts w:ascii="Times New Roman" w:hAnsi="Times New Roman" w:cs="Times New Roman"/>
+          </w:rPr>
+          <w:t>https://github.com/Jagrajsinghji/ML_Python/tree/master/Experiment_1</w:t>
+        </w:r>
+      </w:hyperlink>
     </w:p>
     <w:sectPr>
       <w:pgSz w:w="11906" w:h="16838"/>
@@ -1986,7 +1987,7 @@
 </file>
 
 <file path=word/numbering.xml><?xml version="1.0" encoding="utf-8"?>
-<w:numbering xmlns:wpc="http://schemas.microsoft.com/office/word/2010/wordprocessingCanvas" xmlns:cx="http://schemas.microsoft.com/office/drawing/2014/chartex" xmlns:cx1="http://schemas.microsoft.com/office/drawing/2015/9/8/chartex" xmlns:mc="http://schemas.openxmlformats.org/markup-compatibility/2006" xmlns:o="urn:schemas-microsoft-com:office:office" xmlns:r="http://schemas.openxmlformats.org/officeDocument/2006/relationships" xmlns:m="http://schemas.openxmlformats.org/officeDocument/2006/math" xmlns:v="urn:schemas-microsoft-com:vml" xmlns:wp14="http://schemas.microsoft.com/office/word/2010/wordprocessingDrawing" xmlns:wp="http://schemas.openxmlformats.org/drawingml/2006/wordprocessingDrawing" xmlns:w10="urn:schemas-microsoft-com:office:word" xmlns:w="http://schemas.openxmlformats.org/wordprocessingml/2006/main" xmlns:w14="http://schemas.microsoft.com/office/word/2010/wordml" xmlns:w15="http://schemas.microsoft.com/office/word/2012/wordml" xmlns:w16se="http://schemas.microsoft.com/office/word/2015/wordml/symex" xmlns:wpg="http://schemas.microsoft.com/office/word/2010/wordprocessingGroup" xmlns:wpi="http://schemas.microsoft.com/office/word/2010/wordprocessingInk" xmlns:wne="http://schemas.microsoft.com/office/word/2006/wordml" xmlns:wps="http://schemas.microsoft.com/office/word/2010/wordprocessingShape" mc:Ignorable="w14 w15 w16se wp14">
+<w:numbering xmlns:wpc="http://schemas.microsoft.com/office/word/2010/wordprocessingCanvas" xmlns:cx="http://schemas.microsoft.com/office/drawing/2014/chartex" xmlns:cx1="http://schemas.microsoft.com/office/drawing/2015/9/8/chartex" xmlns:cx2="http://schemas.microsoft.com/office/drawing/2015/10/21/chartex" xmlns:cx3="http://schemas.microsoft.com/office/drawing/2016/5/9/chartex" xmlns:cx4="http://schemas.microsoft.com/office/drawing/2016/5/10/chartex" xmlns:cx5="http://schemas.microsoft.com/office/drawing/2016/5/11/chartex" xmlns:cx6="http://schemas.microsoft.com/office/drawing/2016/5/12/chartex" xmlns:cx7="http://schemas.microsoft.com/office/drawing/2016/5/13/chartex" xmlns:cx8="http://schemas.microsoft.com/office/drawing/2016/5/14/chartex" xmlns:mc="http://schemas.openxmlformats.org/markup-compatibility/2006" xmlns:aink="http://schemas.microsoft.com/office/drawing/2016/ink" xmlns:am3d="http://schemas.microsoft.com/office/drawing/2017/model3d" xmlns:o="urn:schemas-microsoft-com:office:office" xmlns:r="http://schemas.openxmlformats.org/officeDocument/2006/relationships" xmlns:m="http://schemas.openxmlformats.org/officeDocument/2006/math" xmlns:v="urn:schemas-microsoft-com:vml" xmlns:wp14="http://schemas.microsoft.com/office/word/2010/wordprocessingDrawing" xmlns:wp="http://schemas.openxmlformats.org/drawingml/2006/wordprocessingDrawing" xmlns:w10="urn:schemas-microsoft-com:office:word" xmlns:w="http://schemas.openxmlformats.org/wordprocessingml/2006/main" xmlns:w14="http://schemas.microsoft.com/office/word/2010/wordml" xmlns:w15="http://schemas.microsoft.com/office/word/2012/wordml" xmlns:w16cex="http://schemas.microsoft.com/office/word/2018/wordml/cex" xmlns:w16cid="http://schemas.microsoft.com/office/word/2016/wordml/cid" xmlns:w16="http://schemas.microsoft.com/office/word/2018/wordml" xmlns:w16sdtdh="http://schemas.microsoft.com/office/word/2020/wordml/sdtdatahash" xmlns:w16se="http://schemas.microsoft.com/office/word/2015/wordml/symex" xmlns:wpg="http://schemas.microsoft.com/office/word/2010/wordprocessingGroup" xmlns:wpi="http://schemas.microsoft.com/office/word/2010/wordprocessingInk" xmlns:wne="http://schemas.microsoft.com/office/word/2006/wordml" xmlns:wps="http://schemas.microsoft.com/office/word/2010/wordprocessingShape" mc:Ignorable="w14 w15 w16se w16cid w16 w16cex w16sdtdh wp14">
   <w:abstractNum w:abstractNumId="0" w15:restartNumberingAfterBreak="0">
     <w:nsid w:val="43AF45CD"/>
     <w:multiLevelType w:val="hybridMultilevel"/>
@@ -2289,7 +2290,7 @@
 </file>
 
 <file path=word/styles.xml><?xml version="1.0" encoding="utf-8"?>
-<w:styles xmlns:mc="http://schemas.openxmlformats.org/markup-compatibility/2006" xmlns:r="http://schemas.openxmlformats.org/officeDocument/2006/relationships" xmlns:w="http://schemas.openxmlformats.org/wordprocessingml/2006/main" xmlns:w14="http://schemas.microsoft.com/office/word/2010/wordml" xmlns:w15="http://schemas.microsoft.com/office/word/2012/wordml" xmlns:w16se="http://schemas.microsoft.com/office/word/2015/wordml/symex" mc:Ignorable="w14 w15 w16se">
+<w:styles xmlns:mc="http://schemas.openxmlformats.org/markup-compatibility/2006" xmlns:r="http://schemas.openxmlformats.org/officeDocument/2006/relationships" xmlns:w="http://schemas.openxmlformats.org/wordprocessingml/2006/main" xmlns:w14="http://schemas.microsoft.com/office/word/2010/wordml" xmlns:w15="http://schemas.microsoft.com/office/word/2012/wordml" xmlns:w16cex="http://schemas.microsoft.com/office/word/2018/wordml/cex" xmlns:w16cid="http://schemas.microsoft.com/office/word/2016/wordml/cid" xmlns:w16="http://schemas.microsoft.com/office/word/2018/wordml" xmlns:w16sdtdh="http://schemas.microsoft.com/office/word/2020/wordml/sdtdatahash" xmlns:w16se="http://schemas.microsoft.com/office/word/2015/wordml/symex" mc:Ignorable="w14 w15 w16se w16cid w16 w16cex w16sdtdh">
   <w:docDefaults>
     <w:rPrDefault>
       <w:rPr>
@@ -2305,7 +2306,7 @@
       </w:pPr>
     </w:pPrDefault>
   </w:docDefaults>
-  <w:latentStyles w:defLockedState="0" w:defUIPriority="99" w:defSemiHidden="0" w:defUnhideWhenUsed="0" w:defQFormat="0" w:count="371">
+  <w:latentStyles w:defLockedState="0" w:defUIPriority="99" w:defSemiHidden="0" w:defUnhideWhenUsed="0" w:defQFormat="0" w:count="376">
     <w:lsdException w:name="Normal" w:uiPriority="0" w:qFormat="1"/>
     <w:lsdException w:name="heading 1" w:uiPriority="9" w:qFormat="1"/>
     <w:lsdException w:name="heading 2" w:semiHidden="1" w:uiPriority="9" w:unhideWhenUsed="1" w:qFormat="1"/>
@@ -2411,7 +2412,6 @@
     <w:lsdException w:name="HTML Sample" w:semiHidden="1" w:unhideWhenUsed="1"/>
     <w:lsdException w:name="HTML Typewriter" w:semiHidden="1" w:unhideWhenUsed="1"/>
     <w:lsdException w:name="HTML Variable" w:semiHidden="1" w:unhideWhenUsed="1"/>
-    <w:lsdException w:name="Normal Table" w:semiHidden="1" w:unhideWhenUsed="1"/>
     <w:lsdException w:name="annotation subject" w:semiHidden="1" w:unhideWhenUsed="1"/>
     <w:lsdException w:name="No List" w:semiHidden="1" w:unhideWhenUsed="1"/>
     <w:lsdException w:name="Outline List 1" w:semiHidden="1" w:unhideWhenUsed="1"/>
@@ -2454,11 +2454,8 @@
     <w:lsdException w:name="Table Contemporary" w:semiHidden="1" w:unhideWhenUsed="1"/>
     <w:lsdException w:name="Table Elegant" w:semiHidden="1" w:unhideWhenUsed="1"/>
     <w:lsdException w:name="Table Professional" w:semiHidden="1" w:unhideWhenUsed="1"/>
-    <w:lsdException w:name="Table Subtle 1" w:semiHidden="1" w:unhideWhenUsed="1"/>
     <w:lsdException w:name="Table Subtle 2" w:semiHidden="1" w:unhideWhenUsed="1"/>
     <w:lsdException w:name="Table Web 1" w:semiHidden="1" w:unhideWhenUsed="1"/>
-    <w:lsdException w:name="Table Web 2" w:semiHidden="1" w:unhideWhenUsed="1"/>
-    <w:lsdException w:name="Table Web 3" w:semiHidden="1" w:unhideWhenUsed="1"/>
     <w:lsdException w:name="Balloon Text" w:semiHidden="1" w:unhideWhenUsed="1"/>
     <w:lsdException w:name="Table Grid" w:uiPriority="39"/>
     <w:lsdException w:name="Table Theme" w:semiHidden="1" w:unhideWhenUsed="1"/>
@@ -2677,6 +2674,11 @@
     <w:lsdException w:name="List Table 5 Dark Accent 6" w:uiPriority="50"/>
     <w:lsdException w:name="List Table 6 Colorful Accent 6" w:uiPriority="51"/>
     <w:lsdException w:name="List Table 7 Colorful Accent 6" w:uiPriority="52"/>
+    <w:lsdException w:name="Mention" w:semiHidden="1" w:unhideWhenUsed="1"/>
+    <w:lsdException w:name="Smart Hyperlink" w:semiHidden="1" w:unhideWhenUsed="1"/>
+    <w:lsdException w:name="Hashtag" w:semiHidden="1" w:unhideWhenUsed="1"/>
+    <w:lsdException w:name="Unresolved Mention" w:semiHidden="1" w:unhideWhenUsed="1"/>
+    <w:lsdException w:name="Smart Link" w:semiHidden="1" w:unhideWhenUsed="1"/>
   </w:latentStyles>
   <w:style w:type="paragraph" w:default="1" w:styleId="Normal">
     <w:name w:val="Normal"/>
@@ -2732,6 +2734,7 @@
   <w:style w:type="character" w:default="1" w:styleId="DefaultParagraphFont">
     <w:name w:val="Default Paragraph Font"/>
     <w:uiPriority w:val="1"/>
+    <w:semiHidden/>
     <w:unhideWhenUsed/>
   </w:style>
   <w:style w:type="table" w:default="1" w:styleId="TableNormal">
@@ -2866,6 +2869,18 @@
     <w:rPr>
       <w:color w:val="0563C1" w:themeColor="hyperlink"/>
       <w:u w:val="single"/>
+    </w:rPr>
+  </w:style>
+  <w:style w:type="character" w:styleId="UnresolvedMention">
+    <w:name w:val="Unresolved Mention"/>
+    <w:basedOn w:val="DefaultParagraphFont"/>
+    <w:uiPriority w:val="99"/>
+    <w:semiHidden/>
+    <w:unhideWhenUsed/>
+    <w:rsid w:val="005A1768"/>
+    <w:rPr>
+      <w:color w:val="605E5C"/>
+      <w:shd w:val="clear" w:color="auto" w:fill="E1DFDD"/>
     </w:rPr>
   </w:style>
 </w:styles>

</xml_diff>